<commit_message>
important gitignore change to ignore temp microsoft files
</commit_message>
<xml_diff>
--- a/documentation/Inlevering/Functional Login.docx
+++ b/documentation/Inlevering/Functional Login.docx
@@ -16,10 +16,7 @@
         <w:t xml:space="preserve"> </w:t>
       </w:r>
       <w:r>
-        <w:t>Login</w:t>
-      </w:r>
-      <w:r>
-        <w:t xml:space="preserve"> Functionaliteit</w:t>
+        <w:t>Login Functionaliteit</w:t>
       </w:r>
     </w:p>
     <w:p>
@@ -42,9 +39,17 @@
         <w:rPr>
           <w:lang w:val="en-GB"/>
         </w:rPr>
-        <w:t>1 – Informatie</w:t>
+        <w:t xml:space="preserve">1 – </w:t>
+      </w:r>
+      <w:proofErr w:type="spellStart"/>
+      <w:r>
+        <w:rPr>
+          <w:lang w:val="en-GB"/>
+        </w:rPr>
+        <w:t>Informatie</w:t>
       </w:r>
       <w:bookmarkEnd w:id="0"/>
+      <w:proofErr w:type="spellEnd"/>
     </w:p>
     <w:p>
       <w:pPr>
@@ -58,9 +63,17 @@
         <w:rPr>
           <w:lang w:val="en-GB"/>
         </w:rPr>
-        <w:t>1.1 - Studenten</w:t>
+        <w:t xml:space="preserve">1.1 - </w:t>
+      </w:r>
+      <w:proofErr w:type="spellStart"/>
+      <w:r>
+        <w:rPr>
+          <w:lang w:val="en-GB"/>
+        </w:rPr>
+        <w:t>Studenten</w:t>
       </w:r>
       <w:bookmarkEnd w:id="1"/>
+      <w:proofErr w:type="spellEnd"/>
     </w:p>
     <w:p>
       <w:pPr>
@@ -547,11 +560,161 @@
       </w:r>
     </w:p>
     <w:p/>
-    <w:p/>
-    <w:p/>
+    <w:p>
+      <w:pPr>
+        <w:pStyle w:val="Heading1"/>
+      </w:pPr>
+      <w:r>
+        <w:t>4 – Samenvatting</w:t>
+      </w:r>
+    </w:p>
+    <w:p>
+      <w:r>
+        <w:t xml:space="preserve">De logica bestaat uit 2 Scenes, de </w:t>
+      </w:r>
+      <w:r>
+        <w:rPr>
+          <w:highlight w:val="lightGray"/>
+        </w:rPr>
+        <w:t>FunctionalLogin</w:t>
+      </w:r>
+      <w:r>
+        <w:t xml:space="preserve"> Scene, en de </w:t>
+      </w:r>
+      <w:r>
+        <w:rPr>
+          <w:highlight w:val="lightGray"/>
+        </w:rPr>
+        <w:t>ChildCreator</w:t>
+      </w:r>
+      <w:r>
+        <w:t xml:space="preserve"> scene. Ze gebruiken bijde het zelfde script. Het </w:t>
+      </w:r>
+      <w:r>
+        <w:br w:type="page"/>
+      </w:r>
+    </w:p>
+    <w:p>
+      <w:pPr>
+        <w:pStyle w:val="Heading1"/>
+      </w:pPr>
+      <w:r>
+        <w:lastRenderedPageBreak/>
+        <w:t>5 – Diagrammen</w:t>
+      </w:r>
+    </w:p>
+    <w:p>
+      <w:r>
+        <w:t xml:space="preserve">Ik heb mijn best gedaan om in een flowchart weer te geven hoe het in de frontend zit met de logica. Ik heb het moeten opknippen in 2 foto’s omdat de canvas te groot is. Als je het helemaal wilt bekijken, ga dan naar </w:t>
+      </w:r>
+      <w:r>
+        <w:rPr>
+          <w:highlight w:val="lightGray"/>
+        </w:rPr>
+        <w:t>Droeftoeters-ICT\documentation\Feature\login and register</w:t>
+      </w:r>
+      <w:r>
+        <w:rPr>
+          <w:highlight w:val="lightGray"/>
+        </w:rPr>
+        <w:t>\Login Flowchart.canvas</w:t>
+      </w:r>
+      <w:r>
+        <w:t xml:space="preserve">. Je kan deze canvas bekijken met de hulp van het programma </w:t>
+      </w:r>
+      <w:hyperlink r:id="rId7" w:history="1">
+        <w:r>
+          <w:rPr>
+            <w:rStyle w:val="Hyperlink"/>
+          </w:rPr>
+          <w:t>Obsidian</w:t>
+        </w:r>
+      </w:hyperlink>
+      <w:r>
+        <w:t>.</w:t>
+      </w:r>
+    </w:p>
+    <w:p>
+      <w:r>
+        <w:drawing>
+          <wp:inline distT="0" distB="0" distL="0" distR="0" wp14:anchorId="0D85AEEA" wp14:editId="6225EA9C">
+            <wp:extent cx="5427337" cy="2809875"/>
+            <wp:effectExtent l="0" t="0" r="2540" b="0"/>
+            <wp:docPr id="2050640415" name="Picture 1" descr="A screenshot of a computer&#10;&#10;AI-generated content may be incorrect."/>
+            <wp:cNvGraphicFramePr>
+              <a:graphicFrameLocks xmlns:a="http://schemas.openxmlformats.org/drawingml/2006/main" noChangeAspect="1"/>
+            </wp:cNvGraphicFramePr>
+            <a:graphic xmlns:a="http://schemas.openxmlformats.org/drawingml/2006/main">
+              <a:graphicData uri="http://schemas.openxmlformats.org/drawingml/2006/picture">
+                <pic:pic xmlns:pic="http://schemas.openxmlformats.org/drawingml/2006/picture">
+                  <pic:nvPicPr>
+                    <pic:cNvPr id="2050640415" name="Picture 1" descr="A screenshot of a computer&#10;&#10;AI-generated content may be incorrect."/>
+                    <pic:cNvPicPr/>
+                  </pic:nvPicPr>
+                  <pic:blipFill>
+                    <a:blip r:embed="rId8"/>
+                    <a:stretch>
+                      <a:fillRect/>
+                    </a:stretch>
+                  </pic:blipFill>
+                  <pic:spPr>
+                    <a:xfrm>
+                      <a:off x="0" y="0"/>
+                      <a:ext cx="5445023" cy="2819032"/>
+                    </a:xfrm>
+                    <a:prstGeom prst="rect">
+                      <a:avLst/>
+                    </a:prstGeom>
+                  </pic:spPr>
+                </pic:pic>
+              </a:graphicData>
+            </a:graphic>
+          </wp:inline>
+        </w:drawing>
+      </w:r>
+    </w:p>
+    <w:p>
+      <w:r>
+        <w:drawing>
+          <wp:inline distT="0" distB="0" distL="0" distR="0" wp14:anchorId="5B0ED5FE" wp14:editId="4A223BA2">
+            <wp:extent cx="5731510" cy="4141470"/>
+            <wp:effectExtent l="0" t="0" r="2540" b="0"/>
+            <wp:docPr id="2142597819" name="Picture 1" descr="A screenshot of a computer&#10;&#10;AI-generated content may be incorrect."/>
+            <wp:cNvGraphicFramePr>
+              <a:graphicFrameLocks xmlns:a="http://schemas.openxmlformats.org/drawingml/2006/main" noChangeAspect="1"/>
+            </wp:cNvGraphicFramePr>
+            <a:graphic xmlns:a="http://schemas.openxmlformats.org/drawingml/2006/main">
+              <a:graphicData uri="http://schemas.openxmlformats.org/drawingml/2006/picture">
+                <pic:pic xmlns:pic="http://schemas.openxmlformats.org/drawingml/2006/picture">
+                  <pic:nvPicPr>
+                    <pic:cNvPr id="2142597819" name="Picture 1" descr="A screenshot of a computer&#10;&#10;AI-generated content may be incorrect."/>
+                    <pic:cNvPicPr/>
+                  </pic:nvPicPr>
+                  <pic:blipFill>
+                    <a:blip r:embed="rId9"/>
+                    <a:stretch>
+                      <a:fillRect/>
+                    </a:stretch>
+                  </pic:blipFill>
+                  <pic:spPr>
+                    <a:xfrm>
+                      <a:off x="0" y="0"/>
+                      <a:ext cx="5731510" cy="4141470"/>
+                    </a:xfrm>
+                    <a:prstGeom prst="rect">
+                      <a:avLst/>
+                    </a:prstGeom>
+                  </pic:spPr>
+                </pic:pic>
+              </a:graphicData>
+            </a:graphic>
+          </wp:inline>
+        </w:drawing>
+      </w:r>
+    </w:p>
     <w:p/>
     <w:sectPr>
-      <w:footerReference w:type="default" r:id="rId7"/>
+      <w:footerReference w:type="default" r:id="rId10"/>
       <w:pgSz w:w="11906" w:h="16838"/>
       <w:pgMar w:top="1440" w:right="1440" w:bottom="1440" w:left="1440" w:header="708" w:footer="708" w:gutter="0"/>
       <w:cols w:space="708"/>
@@ -1702,6 +1865,18 @@
       <w:ind w:left="220"/>
     </w:pPr>
   </w:style>
+  <w:style w:type="character" w:styleId="UnresolvedMention">
+    <w:name w:val="Unresolved Mention"/>
+    <w:basedOn w:val="DefaultParagraphFont"/>
+    <w:uiPriority w:val="99"/>
+    <w:semiHidden/>
+    <w:unhideWhenUsed/>
+    <w:rsid w:val="00094D48"/>
+    <w:rPr>
+      <w:color w:val="605E5C"/>
+      <w:shd w:val="clear" w:color="auto" w:fill="E1DFDD"/>
+    </w:rPr>
+  </w:style>
 </w:styles>
 </file>
 

</xml_diff>

<commit_message>
ignore yet another temp file
</commit_message>
<xml_diff>
--- a/documentation/Inlevering/Functional Login.docx
+++ b/documentation/Inlevering/Functional Login.docx
@@ -34,7 +34,7 @@
           <w:lang w:val="en-GB"/>
         </w:rPr>
       </w:pPr>
-      <w:bookmarkStart w:id="0" w:name="_Toc194658528"/>
+      <w:bookmarkStart w:id="0" w:name="_Toc194664214"/>
       <w:r>
         <w:rPr>
           <w:lang w:val="en-GB"/>
@@ -58,7 +58,7 @@
           <w:lang w:val="en-GB"/>
         </w:rPr>
       </w:pPr>
-      <w:bookmarkStart w:id="1" w:name="_Toc194658529"/>
+      <w:bookmarkStart w:id="1" w:name="_Toc194664215"/>
       <w:r>
         <w:rPr>
           <w:lang w:val="en-GB"/>
@@ -156,7 +156,7 @@
       <w:pPr>
         <w:pStyle w:val="Heading2"/>
       </w:pPr>
-      <w:bookmarkStart w:id="2" w:name="_Toc194658530"/>
+      <w:bookmarkStart w:id="2" w:name="_Toc194664216"/>
       <w:r>
         <w:t>2.2 – Project</w:t>
       </w:r>
@@ -176,7 +176,7 @@
       <w:pPr>
         <w:pStyle w:val="Heading1"/>
       </w:pPr>
-      <w:bookmarkStart w:id="3" w:name="_Toc194658531"/>
+      <w:bookmarkStart w:id="3" w:name="_Toc194664217"/>
       <w:r>
         <w:t xml:space="preserve">2 - </w:t>
       </w:r>
@@ -235,7 +235,7 @@
               <w:noProof/>
               <w:sz w:val="24"/>
               <w:szCs w:val="24"/>
-              <w:lang w:val="en-GB" w:eastAsia="en-GB"/>
+              <w:lang w:val="en-NL" w:eastAsia="en-NL"/>
             </w:rPr>
           </w:pPr>
           <w:r>
@@ -247,11 +247,12 @@
           <w:r>
             <w:fldChar w:fldCharType="separate"/>
           </w:r>
-          <w:hyperlink w:anchor="_Toc194658528" w:history="1">
+          <w:hyperlink w:anchor="_Toc194664214" w:history="1">
             <w:r>
               <w:rPr>
                 <w:rStyle w:val="Hyperlink"/>
                 <w:noProof/>
+                <w:lang w:val="en-GB"/>
               </w:rPr>
               <w:t>1 – Informatie</w:t>
             </w:r>
@@ -274,7 +275,7 @@
                 <w:noProof/>
                 <w:webHidden/>
               </w:rPr>
-              <w:instrText xml:space="preserve"> PAGEREF _Toc194658528 \h </w:instrText>
+              <w:instrText xml:space="preserve"> PAGEREF _Toc194664214 \h </w:instrText>
             </w:r>
             <w:r>
               <w:rPr>
@@ -312,14 +313,19 @@
               <w:tab w:val="right" w:leader="dot" w:pos="9016"/>
             </w:tabs>
             <w:rPr>
+              <w:rFonts w:eastAsiaTheme="minorEastAsia"/>
               <w:noProof/>
+              <w:sz w:val="24"/>
+              <w:szCs w:val="24"/>
+              <w:lang w:val="en-NL" w:eastAsia="en-NL"/>
             </w:rPr>
           </w:pPr>
-          <w:hyperlink w:anchor="_Toc194658529" w:history="1">
+          <w:hyperlink w:anchor="_Toc194664215" w:history="1">
             <w:r>
               <w:rPr>
                 <w:rStyle w:val="Hyperlink"/>
                 <w:noProof/>
+                <w:lang w:val="en-GB"/>
               </w:rPr>
               <w:t>1.1 - Studenten</w:t>
             </w:r>
@@ -342,7 +348,7 @@
                 <w:noProof/>
                 <w:webHidden/>
               </w:rPr>
-              <w:instrText xml:space="preserve"> PAGEREF _Toc194658529 \h </w:instrText>
+              <w:instrText xml:space="preserve"> PAGEREF _Toc194664215 \h </w:instrText>
             </w:r>
             <w:r>
               <w:rPr>
@@ -380,10 +386,14 @@
               <w:tab w:val="right" w:leader="dot" w:pos="9016"/>
             </w:tabs>
             <w:rPr>
+              <w:rFonts w:eastAsiaTheme="minorEastAsia"/>
               <w:noProof/>
+              <w:sz w:val="24"/>
+              <w:szCs w:val="24"/>
+              <w:lang w:val="en-NL" w:eastAsia="en-NL"/>
             </w:rPr>
           </w:pPr>
-          <w:hyperlink w:anchor="_Toc194658530" w:history="1">
+          <w:hyperlink w:anchor="_Toc194664216" w:history="1">
             <w:r>
               <w:rPr>
                 <w:rStyle w:val="Hyperlink"/>
@@ -410,7 +420,7 @@
                 <w:noProof/>
                 <w:webHidden/>
               </w:rPr>
-              <w:instrText xml:space="preserve"> PAGEREF _Toc194658530 \h </w:instrText>
+              <w:instrText xml:space="preserve"> PAGEREF _Toc194664216 \h </w:instrText>
             </w:r>
             <w:r>
               <w:rPr>
@@ -452,10 +462,10 @@
               <w:noProof/>
               <w:sz w:val="24"/>
               <w:szCs w:val="24"/>
-              <w:lang w:val="en-GB" w:eastAsia="en-GB"/>
+              <w:lang w:val="en-NL" w:eastAsia="en-NL"/>
             </w:rPr>
           </w:pPr>
-          <w:hyperlink w:anchor="_Toc194658531" w:history="1">
+          <w:hyperlink w:anchor="_Toc194664217" w:history="1">
             <w:r>
               <w:rPr>
                 <w:rStyle w:val="Hyperlink"/>
@@ -482,7 +492,7 @@
                 <w:noProof/>
                 <w:webHidden/>
               </w:rPr>
-              <w:instrText xml:space="preserve"> PAGEREF _Toc194658531 \h </w:instrText>
+              <w:instrText xml:space="preserve"> PAGEREF _Toc194664217 \h </w:instrText>
             </w:r>
             <w:r>
               <w:rPr>
@@ -503,6 +513,222 @@
                 <w:webHidden/>
               </w:rPr>
               <w:t>1</w:t>
+            </w:r>
+            <w:r>
+              <w:rPr>
+                <w:noProof/>
+                <w:webHidden/>
+              </w:rPr>
+              <w:fldChar w:fldCharType="end"/>
+            </w:r>
+          </w:hyperlink>
+        </w:p>
+        <w:p>
+          <w:pPr>
+            <w:pStyle w:val="TOC1"/>
+            <w:tabs>
+              <w:tab w:val="right" w:leader="dot" w:pos="9016"/>
+            </w:tabs>
+            <w:rPr>
+              <w:rFonts w:eastAsiaTheme="minorEastAsia"/>
+              <w:noProof/>
+              <w:sz w:val="24"/>
+              <w:szCs w:val="24"/>
+              <w:lang w:val="en-NL" w:eastAsia="en-NL"/>
+            </w:rPr>
+          </w:pPr>
+          <w:hyperlink w:anchor="_Toc194664218" w:history="1">
+            <w:r>
+              <w:rPr>
+                <w:rStyle w:val="Hyperlink"/>
+                <w:noProof/>
+              </w:rPr>
+              <w:t>3 - Inleiding</w:t>
+            </w:r>
+            <w:r>
+              <w:rPr>
+                <w:noProof/>
+                <w:webHidden/>
+              </w:rPr>
+              <w:tab/>
+            </w:r>
+            <w:r>
+              <w:rPr>
+                <w:noProof/>
+                <w:webHidden/>
+              </w:rPr>
+              <w:fldChar w:fldCharType="begin"/>
+            </w:r>
+            <w:r>
+              <w:rPr>
+                <w:noProof/>
+                <w:webHidden/>
+              </w:rPr>
+              <w:instrText xml:space="preserve"> PAGEREF _Toc194664218 \h </w:instrText>
+            </w:r>
+            <w:r>
+              <w:rPr>
+                <w:noProof/>
+                <w:webHidden/>
+              </w:rPr>
+            </w:r>
+            <w:r>
+              <w:rPr>
+                <w:noProof/>
+                <w:webHidden/>
+              </w:rPr>
+              <w:fldChar w:fldCharType="separate"/>
+            </w:r>
+            <w:r>
+              <w:rPr>
+                <w:noProof/>
+                <w:webHidden/>
+              </w:rPr>
+              <w:t>2</w:t>
+            </w:r>
+            <w:r>
+              <w:rPr>
+                <w:noProof/>
+                <w:webHidden/>
+              </w:rPr>
+              <w:fldChar w:fldCharType="end"/>
+            </w:r>
+          </w:hyperlink>
+        </w:p>
+        <w:p>
+          <w:pPr>
+            <w:pStyle w:val="TOC1"/>
+            <w:tabs>
+              <w:tab w:val="right" w:leader="dot" w:pos="9016"/>
+            </w:tabs>
+            <w:rPr>
+              <w:rFonts w:eastAsiaTheme="minorEastAsia"/>
+              <w:noProof/>
+              <w:sz w:val="24"/>
+              <w:szCs w:val="24"/>
+              <w:lang w:val="en-NL" w:eastAsia="en-NL"/>
+            </w:rPr>
+          </w:pPr>
+          <w:hyperlink w:anchor="_Toc194664219" w:history="1">
+            <w:r>
+              <w:rPr>
+                <w:rStyle w:val="Hyperlink"/>
+                <w:noProof/>
+              </w:rPr>
+              <w:t>4 – Samenvatting</w:t>
+            </w:r>
+            <w:r>
+              <w:rPr>
+                <w:noProof/>
+                <w:webHidden/>
+              </w:rPr>
+              <w:tab/>
+            </w:r>
+            <w:r>
+              <w:rPr>
+                <w:noProof/>
+                <w:webHidden/>
+              </w:rPr>
+              <w:fldChar w:fldCharType="begin"/>
+            </w:r>
+            <w:r>
+              <w:rPr>
+                <w:noProof/>
+                <w:webHidden/>
+              </w:rPr>
+              <w:instrText xml:space="preserve"> PAGEREF _Toc194664219 \h </w:instrText>
+            </w:r>
+            <w:r>
+              <w:rPr>
+                <w:noProof/>
+                <w:webHidden/>
+              </w:rPr>
+            </w:r>
+            <w:r>
+              <w:rPr>
+                <w:noProof/>
+                <w:webHidden/>
+              </w:rPr>
+              <w:fldChar w:fldCharType="separate"/>
+            </w:r>
+            <w:r>
+              <w:rPr>
+                <w:noProof/>
+                <w:webHidden/>
+              </w:rPr>
+              <w:t>2</w:t>
+            </w:r>
+            <w:r>
+              <w:rPr>
+                <w:noProof/>
+                <w:webHidden/>
+              </w:rPr>
+              <w:fldChar w:fldCharType="end"/>
+            </w:r>
+          </w:hyperlink>
+        </w:p>
+        <w:p>
+          <w:pPr>
+            <w:pStyle w:val="TOC1"/>
+            <w:tabs>
+              <w:tab w:val="right" w:leader="dot" w:pos="9016"/>
+            </w:tabs>
+            <w:rPr>
+              <w:rFonts w:eastAsiaTheme="minorEastAsia"/>
+              <w:noProof/>
+              <w:sz w:val="24"/>
+              <w:szCs w:val="24"/>
+              <w:lang w:val="en-NL" w:eastAsia="en-NL"/>
+            </w:rPr>
+          </w:pPr>
+          <w:hyperlink w:anchor="_Toc194664220" w:history="1">
+            <w:r>
+              <w:rPr>
+                <w:rStyle w:val="Hyperlink"/>
+                <w:noProof/>
+              </w:rPr>
+              <w:t>5 – Diagrammen</w:t>
+            </w:r>
+            <w:r>
+              <w:rPr>
+                <w:noProof/>
+                <w:webHidden/>
+              </w:rPr>
+              <w:tab/>
+            </w:r>
+            <w:r>
+              <w:rPr>
+                <w:noProof/>
+                <w:webHidden/>
+              </w:rPr>
+              <w:fldChar w:fldCharType="begin"/>
+            </w:r>
+            <w:r>
+              <w:rPr>
+                <w:noProof/>
+                <w:webHidden/>
+              </w:rPr>
+              <w:instrText xml:space="preserve"> PAGEREF _Toc194664220 \h </w:instrText>
+            </w:r>
+            <w:r>
+              <w:rPr>
+                <w:noProof/>
+                <w:webHidden/>
+              </w:rPr>
+            </w:r>
+            <w:r>
+              <w:rPr>
+                <w:noProof/>
+                <w:webHidden/>
+              </w:rPr>
+              <w:fldChar w:fldCharType="separate"/>
+            </w:r>
+            <w:r>
+              <w:rPr>
+                <w:noProof/>
+                <w:webHidden/>
+              </w:rPr>
+              <w:t>3</w:t>
             </w:r>
             <w:r>
               <w:rPr>
@@ -543,11 +769,13 @@
       <w:pPr>
         <w:pStyle w:val="Heading1"/>
       </w:pPr>
+      <w:bookmarkStart w:id="5" w:name="_Toc194664218"/>
       <w:r>
         <w:lastRenderedPageBreak/>
         <w:t>3 - Inleiding</w:t>
       </w:r>
       <w:bookmarkEnd w:id="4"/>
+      <w:bookmarkEnd w:id="5"/>
     </w:p>
     <w:p>
       <w:r>
@@ -564,9 +792,11 @@
       <w:pPr>
         <w:pStyle w:val="Heading1"/>
       </w:pPr>
+      <w:bookmarkStart w:id="6" w:name="_Toc194664219"/>
       <w:r>
         <w:t>4 – Samenvatting</w:t>
       </w:r>
+      <w:bookmarkEnd w:id="6"/>
     </w:p>
     <w:p>
       <w:r>
@@ -589,6 +819,59 @@
       </w:r>
       <w:r>
         <w:t xml:space="preserve"> scene. Ze gebruiken bijde het zelfde script. Het </w:t>
+      </w:r>
+      <w:r>
+        <w:rPr>
+          <w:highlight w:val="lightGray"/>
+        </w:rPr>
+        <w:t>LoginScript</w:t>
+      </w:r>
+      <w:r>
+        <w:rPr>
+          <w:highlight w:val="lightGray"/>
+        </w:rPr>
+        <w:t>.cs</w:t>
+      </w:r>
+      <w:r>
+        <w:t>. Hier is voor gekozen omdat ze bijde grotendeels de zelfde functionaliteit gebruiken, en er geen tijd was om een child klasse aan te maken voor het kinder registratie pagina.</w:t>
+      </w:r>
+    </w:p>
+    <w:p>
+      <w:r>
+        <w:t xml:space="preserve">Verder heeft elke pagina het </w:t>
+      </w:r>
+      <w:r>
+        <w:rPr>
+          <w:highlight w:val="lightGray"/>
+        </w:rPr>
+        <w:t>MainManager</w:t>
+      </w:r>
+      <w:r>
+        <w:rPr>
+          <w:highlight w:val="lightGray"/>
+        </w:rPr>
+        <w:t xml:space="preserve"> gameobject + script</w:t>
+      </w:r>
+      <w:r>
+        <w:t xml:space="preserve">. En aan dit object hangt ook het </w:t>
+      </w:r>
+      <w:r>
+        <w:rPr>
+          <w:highlight w:val="lightGray"/>
+        </w:rPr>
+        <w:t>apiconnector.cs</w:t>
+      </w:r>
+      <w:r>
+        <w:t xml:space="preserve">. Dit hebben we allemaal nodig voor de </w:t>
+      </w:r>
+      <w:r>
+        <w:rPr>
+          <w:highlight w:val="lightGray"/>
+        </w:rPr>
+        <w:t>loginscript</w:t>
+      </w:r>
+      <w:r>
+        <w:t>.</w:t>
       </w:r>
       <w:r>
         <w:br w:type="page"/>
@@ -598,10 +881,12 @@
       <w:pPr>
         <w:pStyle w:val="Heading1"/>
       </w:pPr>
+      <w:bookmarkStart w:id="7" w:name="_Toc194664220"/>
       <w:r>
         <w:lastRenderedPageBreak/>
         <w:t>5 – Diagrammen</w:t>
       </w:r>
+      <w:bookmarkEnd w:id="7"/>
     </w:p>
     <w:p>
       <w:r>
@@ -611,13 +896,7 @@
         <w:rPr>
           <w:highlight w:val="lightGray"/>
         </w:rPr>
-        <w:t>Droeftoeters-ICT\documentation\Feature\login and register</w:t>
-      </w:r>
-      <w:r>
-        <w:rPr>
-          <w:highlight w:val="lightGray"/>
-        </w:rPr>
-        <w:t>\Login Flowchart.canvas</w:t>
+        <w:t>Droeftoeters-ICT\documentation\Feature\login and register\Login Flowchart.canvas</w:t>
       </w:r>
       <w:r>
         <w:t xml:space="preserve">. Je kan deze canvas bekijken met de hulp van het programma </w:t>
@@ -636,6 +915,9 @@
     </w:p>
     <w:p>
       <w:r>
+        <w:rPr>
+          <w:noProof/>
+        </w:rPr>
         <w:drawing>
           <wp:inline distT="0" distB="0" distL="0" distR="0" wp14:anchorId="0D85AEEA" wp14:editId="6225EA9C">
             <wp:extent cx="5427337" cy="2809875"/>
@@ -675,6 +957,9 @@
     </w:p>
     <w:p>
       <w:r>
+        <w:rPr>
+          <w:noProof/>
+        </w:rPr>
         <w:drawing>
           <wp:inline distT="0" distB="0" distL="0" distR="0" wp14:anchorId="5B0ED5FE" wp14:editId="4A223BA2">
             <wp:extent cx="5731510" cy="4141470"/>
@@ -712,6 +997,201 @@
         </w:drawing>
       </w:r>
     </w:p>
+    <w:p/>
+    <w:p>
+      <w:r>
+        <w:br w:type="page"/>
+      </w:r>
+    </w:p>
+    <w:p>
+      <w:pPr>
+        <w:pStyle w:val="Heading1"/>
+      </w:pPr>
+      <w:r>
+        <w:lastRenderedPageBreak/>
+        <w:t>6 – In  Depth Uitleg</w:t>
+      </w:r>
+    </w:p>
+    <w:p>
+      <w:pPr>
+        <w:pStyle w:val="Heading2"/>
+      </w:pPr>
+      <w:r>
+        <w:t xml:space="preserve">6.1 - </w:t>
+      </w:r>
+      <w:r>
+        <w:t>LoginScript Class</w:t>
+      </w:r>
+    </w:p>
+    <w:p/>
+    <w:p>
+      <w:r>
+        <w:t>Dit script hendelt de validatie van de invoer, het afhandelen van de login request, en register request.</w:t>
+      </w:r>
+    </w:p>
+    <w:p>
+      <w:r>
+        <w:t xml:space="preserve">Bij startup checkt ie met </w:t>
+      </w:r>
+      <w:r>
+        <w:rPr>
+          <w:highlight w:val="lightGray"/>
+        </w:rPr>
+        <w:t>MainManager script</w:t>
+      </w:r>
+      <w:r>
+        <w:t xml:space="preserve"> en </w:t>
+      </w:r>
+      <w:r>
+        <w:rPr>
+          <w:highlight w:val="lightGray"/>
+        </w:rPr>
+        <w:t>api connector script</w:t>
+      </w:r>
+      <w:r>
+        <w:t xml:space="preserve"> of dat je bent ingelogd (hiervoor moet nog een endpoint komen op de api)</w:t>
+      </w:r>
+    </w:p>
+    <w:p>
+      <w:r>
+        <w:t>Als je niet bent ingelogd, haalt ie gelijk een nieuwe session token op als dat mogenlijk is waardoor je toch automatisch ingelogd wordt.</w:t>
+      </w:r>
+    </w:p>
+    <w:p>
+      <w:r>
+        <w:rPr>
+          <w:highlight w:val="lightGray"/>
+        </w:rPr>
+        <w:t>ClickButton(string)</w:t>
+      </w:r>
+      <w:r>
+        <w:t xml:space="preserve"> is hoe de buttons communiceren met de logica, Vul 1 van de volgende waarden in:</w:t>
+      </w:r>
+    </w:p>
+    <w:p>
+      <w:r>
+        <w:t xml:space="preserve">- </w:t>
+      </w:r>
+      <w:r>
+        <w:rPr>
+          <w:highlight w:val="lightGray"/>
+        </w:rPr>
+        <w:t>ParentRegister</w:t>
+      </w:r>
+    </w:p>
+    <w:p>
+      <w:r>
+        <w:t xml:space="preserve">- </w:t>
+      </w:r>
+      <w:r>
+        <w:rPr>
+          <w:highlight w:val="lightGray"/>
+        </w:rPr>
+        <w:t>ParentLogin</w:t>
+      </w:r>
+    </w:p>
+    <w:p>
+      <w:r>
+        <w:t xml:space="preserve">- </w:t>
+      </w:r>
+      <w:r>
+        <w:rPr>
+          <w:highlight w:val="lightGray"/>
+        </w:rPr>
+        <w:t>ChildLogin</w:t>
+      </w:r>
+    </w:p>
+    <w:p>
+      <w:r>
+        <w:t>Als je iets anders invult wordt er een error gelogd wanneer je klikt op de knop.</w:t>
+      </w:r>
+    </w:p>
+    <w:p>
+      <w:r>
+        <w:rPr>
+          <w:highlight w:val="lightGray"/>
+        </w:rPr>
+        <w:t>SetPasswordValue(string)</w:t>
+      </w:r>
+      <w:r>
+        <w:t xml:space="preserve"> en </w:t>
+      </w:r>
+      <w:r>
+        <w:rPr>
+          <w:highlight w:val="lightGray"/>
+        </w:rPr>
+        <w:t>SetUsernameValue(string)</w:t>
+      </w:r>
+      <w:r>
+        <w:t xml:space="preserve"> is hoe de invoer velden aangeven aan de logica wat de value is van de 2 velden, dit gebeurt bij de </w:t>
+      </w:r>
+      <w:r>
+        <w:rPr>
+          <w:highlight w:val="lightGray"/>
+        </w:rPr>
+        <w:t>on value changed</w:t>
+      </w:r>
+      <w:r>
+        <w:t xml:space="preserve"> event van de input field.</w:t>
+      </w:r>
+    </w:p>
+    <w:p>
+      <w:r>
+        <w:t xml:space="preserve">Als je een 2e password veld hebt, dan gebruik je </w:t>
+      </w:r>
+      <w:r>
+        <w:rPr>
+          <w:highlight w:val="lightGray"/>
+        </w:rPr>
+        <w:t>SetSecondPasswordValue(string)</w:t>
+      </w:r>
+      <w:r>
+        <w:t>, dit 2e wachtwoord veld is voor bij het registreren om te kijken of de wachtwoorden het zelfde zijn.</w:t>
+      </w:r>
+    </w:p>
+    <w:p>
+      <w:r>
+        <w:t xml:space="preserve">Er zijn heel veel public fields zoals </w:t>
+      </w:r>
+      <w:r>
+        <w:rPr>
+          <w:highlight w:val="lightGray"/>
+        </w:rPr>
+        <w:t>parentRegisterErrorMessageLabel</w:t>
+      </w:r>
+      <w:r>
+        <w:t xml:space="preserve"> en </w:t>
+      </w:r>
+      <w:r>
+        <w:rPr>
+          <w:highlight w:val="lightGray"/>
+        </w:rPr>
+        <w:t>childLoginErrorMessageLabel</w:t>
+      </w:r>
+      <w:r>
+        <w:t xml:space="preserve"> en </w:t>
+      </w:r>
+      <w:r>
+        <w:rPr>
+          <w:highlight w:val="lightGray"/>
+        </w:rPr>
+        <w:t>parentRegisterUsernameField</w:t>
+      </w:r>
+      <w:r>
+        <w:t xml:space="preserve"> en </w:t>
+      </w:r>
+      <w:r>
+        <w:rPr>
+          <w:highlight w:val="lightGray"/>
+        </w:rPr>
+        <w:t>parentLoginUsernameField</w:t>
+      </w:r>
+      <w:r>
+        <w:t xml:space="preserve"> etc. Deze fields zijn er zodat alle functionaliteit werkt op de elementen die geegeven zijn, aangezien alles werkt met de zelfde script, maar het niet allemaal in de zelfde scene zit.</w:t>
+      </w:r>
+    </w:p>
+    <w:p/>
+    <w:p/>
     <w:p/>
     <w:sectPr>
       <w:footerReference w:type="default" r:id="rId10"/>

</xml_diff>

<commit_message>
last minute changes, ontwerp docu is almost done
</commit_message>
<xml_diff>
--- a/documentation/Inlevering/Functional Login.docx
+++ b/documentation/Inlevering/Functional Login.docx
@@ -39,17 +39,9 @@
         <w:rPr>
           <w:lang w:val="en-GB"/>
         </w:rPr>
-        <w:t xml:space="preserve">1 – </w:t>
-      </w:r>
-      <w:proofErr w:type="spellStart"/>
-      <w:r>
-        <w:rPr>
-          <w:lang w:val="en-GB"/>
-        </w:rPr>
-        <w:t>Informatie</w:t>
+        <w:t>1 – Informatie</w:t>
       </w:r>
       <w:bookmarkEnd w:id="0"/>
-      <w:proofErr w:type="spellEnd"/>
     </w:p>
     <w:p>
       <w:pPr>
@@ -63,17 +55,9 @@
         <w:rPr>
           <w:lang w:val="en-GB"/>
         </w:rPr>
-        <w:t xml:space="preserve">1.1 - </w:t>
-      </w:r>
-      <w:proofErr w:type="spellStart"/>
-      <w:r>
-        <w:rPr>
-          <w:lang w:val="en-GB"/>
-        </w:rPr>
-        <w:t>Studenten</w:t>
+        <w:t>1.1 - Studenten</w:t>
       </w:r>
       <w:bookmarkEnd w:id="1"/>
-      <w:proofErr w:type="spellEnd"/>
     </w:p>
     <w:p>
       <w:pPr>
@@ -113,6 +97,9 @@
         <w:t xml:space="preserve"> </w:t>
       </w:r>
       <w:r>
+        <w:rPr>
+          <w:lang w:val="en-GB"/>
+        </w:rPr>
         <w:t>2233692</w:t>
       </w:r>
     </w:p>
@@ -1218,35 +1205,12 @@
     <w:p>
       <w:pPr>
         <w:pStyle w:val="Heading2"/>
-        <w:rPr>
-          <w:lang w:val="en-GB"/>
-        </w:rPr>
       </w:pPr>
       <w:r>
-        <w:rPr>
-          <w:lang w:val="en-GB"/>
-        </w:rPr>
         <w:t>6</w:t>
       </w:r>
       <w:r>
-        <w:rPr>
-          <w:lang w:val="en-GB"/>
-        </w:rPr>
-        <w:t xml:space="preserve">.2 – </w:t>
-      </w:r>
-      <w:proofErr w:type="spellStart"/>
-      <w:r>
-        <w:rPr>
-          <w:lang w:val="en-GB"/>
-        </w:rPr>
-        <w:t>MainManager</w:t>
-      </w:r>
-      <w:proofErr w:type="spellEnd"/>
-      <w:r>
-        <w:rPr>
-          <w:lang w:val="en-GB"/>
-        </w:rPr>
-        <w:t xml:space="preserve"> Class</w:t>
+        <w:t>.2 – MainManager Class</w:t>
       </w:r>
     </w:p>
     <w:p>
@@ -1267,10 +1231,7 @@
         <w:t>LoginDataSaveLocation</w:t>
       </w:r>
       <w:r>
-        <w:t xml:space="preserve"> is het pad waar de login van de user wordt opgeslagen.</w:t>
-      </w:r>
-      <w:r>
-        <w:t xml:space="preserve"> </w:t>
+        <w:t xml:space="preserve"> is het pad waar de login van de user wordt opgeslagen. </w:t>
       </w:r>
     </w:p>
     <w:p>
@@ -1287,117 +1248,21 @@
         <w:pStyle w:val="Heading2"/>
       </w:pPr>
       <w:r>
-        <w:rPr>
-          <w:lang w:val="en-GB"/>
-        </w:rPr>
-        <w:t xml:space="preserve">6.3 - </w:t>
-      </w:r>
-      <w:proofErr w:type="spellStart"/>
-      <w:r>
-        <w:rPr>
-          <w:lang w:val="en-GB"/>
-        </w:rPr>
-        <w:t>ApiConnecter</w:t>
-      </w:r>
-      <w:proofErr w:type="spellEnd"/>
-      <w:r>
-        <w:rPr>
-          <w:lang w:val="en-GB"/>
-        </w:rPr>
-        <w:t xml:space="preserve"> Class</w:t>
-      </w:r>
-    </w:p>
-    <w:p>
-      <w:pPr>
-        <w:rPr>
-          <w:lang w:val="en-GB"/>
-        </w:rPr>
-      </w:pPr>
-      <w:r>
-        <w:rPr>
-          <w:lang w:val="en-GB"/>
-        </w:rPr>
+        <w:t>6.3 - ApiConnecter Class</w:t>
+      </w:r>
+    </w:p>
+    <w:p>
+      <w:r>
         <w:t>`</w:t>
       </w:r>
       <w:r>
         <w:rPr>
           <w:highlight w:val="lightGray"/>
-          <w:lang w:val="en-GB"/>
         </w:rPr>
-        <w:t xml:space="preserve">public string </w:t>
-      </w:r>
-      <w:proofErr w:type="spellStart"/>
-      <w:r>
-        <w:rPr>
-          <w:highlight w:val="lightGray"/>
-          <w:lang w:val="en-GB"/>
-        </w:rPr>
-        <w:t>baseUrl</w:t>
-      </w:r>
-      <w:proofErr w:type="spellEnd"/>
-      <w:r>
-        <w:rPr>
-          <w:highlight w:val="lightGray"/>
-          <w:lang w:val="en-GB"/>
-        </w:rPr>
-        <w:t xml:space="preserve"> = "</w:t>
-      </w:r>
-      <w:proofErr w:type="gramStart"/>
-      <w:r>
-        <w:rPr>
-          <w:highlight w:val="lightGray"/>
-          <w:lang w:val="en-GB"/>
-        </w:rPr>
-        <w:t>";`</w:t>
-      </w:r>
-      <w:proofErr w:type="gramEnd"/>
-      <w:r>
-        <w:rPr>
-          <w:lang w:val="en-GB"/>
-        </w:rPr>
-        <w:t xml:space="preserve"> </w:t>
-      </w:r>
-      <w:proofErr w:type="spellStart"/>
-      <w:r>
-        <w:rPr>
-          <w:lang w:val="en-GB"/>
-        </w:rPr>
-        <w:t>voor</w:t>
-      </w:r>
-      <w:proofErr w:type="spellEnd"/>
-      <w:r>
-        <w:rPr>
-          <w:lang w:val="en-GB"/>
-        </w:rPr>
-        <w:t xml:space="preserve"> de </w:t>
-      </w:r>
-      <w:proofErr w:type="spellStart"/>
-      <w:r>
-        <w:rPr>
-          <w:lang w:val="en-GB"/>
-        </w:rPr>
-        <w:t>correcte</w:t>
-      </w:r>
-      <w:proofErr w:type="spellEnd"/>
-      <w:r>
-        <w:rPr>
-          <w:lang w:val="en-GB"/>
-        </w:rPr>
-        <w:t xml:space="preserve"> </w:t>
-      </w:r>
-      <w:proofErr w:type="spellStart"/>
-      <w:r>
-        <w:rPr>
-          <w:lang w:val="en-GB"/>
-        </w:rPr>
-        <w:t>api</w:t>
-      </w:r>
-      <w:proofErr w:type="spellEnd"/>
-      <w:r>
-        <w:rPr>
-          <w:lang w:val="en-GB"/>
-        </w:rPr>
-        <w:t xml:space="preserve"> address.</w:t>
+        <w:t>public string baseUrl = "";`</w:t>
+      </w:r>
+      <w:r>
+        <w:t xml:space="preserve"> voor de correcte api address.</w:t>
       </w:r>
     </w:p>
     <w:p>
@@ -1500,43 +1365,7 @@
                               <w:rPr>
                                 <w:lang w:val="en-GB"/>
                               </w:rPr>
-                              <w:t xml:space="preserve">/// &lt;param name="path"&gt;The path that you put behind the </w:t>
-                            </w:r>
-                            <w:proofErr w:type="spellStart"/>
-                            <w:r>
-                              <w:rPr>
-                                <w:lang w:val="en-GB"/>
-                              </w:rPr>
-                              <w:t>baseurl</w:t>
-                            </w:r>
-                            <w:proofErr w:type="spellEnd"/>
-                            <w:r>
-                              <w:rPr>
-                                <w:lang w:val="en-GB"/>
-                              </w:rPr>
-                              <w:t xml:space="preserve"> of the </w:t>
-                            </w:r>
-                            <w:proofErr w:type="spellStart"/>
-                            <w:proofErr w:type="gramStart"/>
-                            <w:r>
-                              <w:rPr>
-                                <w:lang w:val="en-GB"/>
-                              </w:rPr>
-                              <w:t>api</w:t>
-                            </w:r>
-                            <w:proofErr w:type="spellEnd"/>
-                            <w:r>
-                              <w:rPr>
-                                <w:lang w:val="en-GB"/>
-                              </w:rPr>
-                              <w:t>.&lt;</w:t>
-                            </w:r>
-                            <w:proofErr w:type="gramEnd"/>
-                            <w:r>
-                              <w:rPr>
-                                <w:lang w:val="en-GB"/>
-                              </w:rPr>
-                              <w:t>/param&gt;</w:t>
+                              <w:t>/// &lt;param name="path"&gt;The path that you put behind the baseurl of the api.&lt;/param&gt;</w:t>
                             </w:r>
                           </w:p>
                           <w:p>
@@ -1562,35 +1391,7 @@
                               <w:rPr>
                                 <w:lang w:val="en-GB"/>
                               </w:rPr>
-                              <w:t>/// &lt;param name="authorized"&gt;</w:t>
-                            </w:r>
-                            <w:proofErr w:type="spellStart"/>
-                            <w:r>
-                              <w:rPr>
-                                <w:lang w:val="en-GB"/>
-                              </w:rPr>
-                              <w:t>wether</w:t>
-                            </w:r>
-                            <w:proofErr w:type="spellEnd"/>
-                            <w:r>
-                              <w:rPr>
-                                <w:lang w:val="en-GB"/>
-                              </w:rPr>
-                              <w:t xml:space="preserve"> you need to be logged in for this endpoint or </w:t>
-                            </w:r>
-                            <w:proofErr w:type="gramStart"/>
-                            <w:r>
-                              <w:rPr>
-                                <w:lang w:val="en-GB"/>
-                              </w:rPr>
-                              <w:t>not.&lt;</w:t>
-                            </w:r>
-                            <w:proofErr w:type="gramEnd"/>
-                            <w:r>
-                              <w:rPr>
-                                <w:lang w:val="en-GB"/>
-                              </w:rPr>
-                              <w:t>/param&gt;</w:t>
+                              <w:t>/// &lt;param name="authorized"&gt;wether you need to be logged in for this endpoint or not.&lt;/param&gt;</w:t>
                             </w:r>
                           </w:p>
                           <w:p>
@@ -1603,35 +1404,7 @@
                               <w:rPr>
                                 <w:lang w:val="en-GB"/>
                               </w:rPr>
-                              <w:t xml:space="preserve">/// &lt;param name="callback"&gt;the method that will get called with the result of the </w:t>
-                            </w:r>
-                            <w:proofErr w:type="spellStart"/>
-                            <w:r>
-                              <w:rPr>
-                                <w:lang w:val="en-GB"/>
-                              </w:rPr>
-                              <w:t>api</w:t>
-                            </w:r>
-                            <w:proofErr w:type="spellEnd"/>
-                            <w:r>
-                              <w:rPr>
-                                <w:lang w:val="en-GB"/>
-                              </w:rPr>
-                              <w:t xml:space="preserve"> </w:t>
-                            </w:r>
-                            <w:proofErr w:type="gramStart"/>
-                            <w:r>
-                              <w:rPr>
-                                <w:lang w:val="en-GB"/>
-                              </w:rPr>
-                              <w:t>request.&lt;</w:t>
-                            </w:r>
-                            <w:proofErr w:type="gramEnd"/>
-                            <w:r>
-                              <w:rPr>
-                                <w:lang w:val="en-GB"/>
-                              </w:rPr>
-                              <w:t>/param&gt;</w:t>
+                              <w:t>/// &lt;param name="callback"&gt;the method that will get called with the result of the api request.&lt;/param&gt;</w:t>
                             </w:r>
                           </w:p>
                           <w:p>
@@ -1644,35 +1417,7 @@
                               <w:rPr>
                                 <w:lang w:val="en-GB"/>
                               </w:rPr>
-                              <w:t xml:space="preserve">/// &lt;param name="body"&gt;the body that you provide for </w:t>
-                            </w:r>
-                            <w:proofErr w:type="gramStart"/>
-                            <w:r>
-                              <w:rPr>
-                                <w:lang w:val="en-GB"/>
-                              </w:rPr>
-                              <w:t>an</w:t>
-                            </w:r>
-                            <w:proofErr w:type="gramEnd"/>
-                            <w:r>
-                              <w:rPr>
-                                <w:lang w:val="en-GB"/>
-                              </w:rPr>
-                              <w:t xml:space="preserve"> PUT and POST request. JSON </w:t>
-                            </w:r>
-                            <w:proofErr w:type="gramStart"/>
-                            <w:r>
-                              <w:rPr>
-                                <w:lang w:val="en-GB"/>
-                              </w:rPr>
-                              <w:t>string.&lt;</w:t>
-                            </w:r>
-                            <w:proofErr w:type="gramEnd"/>
-                            <w:r>
-                              <w:rPr>
-                                <w:lang w:val="en-GB"/>
-                              </w:rPr>
-                              <w:t>/param&gt;</w:t>
+                              <w:t>/// &lt;param name="body"&gt;the body that you provide for an PUT and POST request. JSON string.&lt;/param&gt;</w:t>
                             </w:r>
                           </w:p>
                           <w:p>
@@ -1685,35 +1430,7 @@
                               <w:rPr>
                                 <w:lang w:val="en-GB"/>
                               </w:rPr>
-                              <w:t>/// &lt;param name="</w:t>
-                            </w:r>
-                            <w:proofErr w:type="spellStart"/>
-                            <w:r>
-                              <w:rPr>
-                                <w:lang w:val="en-GB"/>
-                              </w:rPr>
-                              <w:t>autoLogin</w:t>
-                            </w:r>
-                            <w:proofErr w:type="spellEnd"/>
-                            <w:r>
-                              <w:rPr>
-                                <w:lang w:val="en-GB"/>
-                              </w:rPr>
-                              <w:t xml:space="preserve">"&gt;whether we send the user to the login page if we get an unauthorized error. If enabled it will try to auto login the user </w:t>
-                            </w:r>
-                            <w:proofErr w:type="gramStart"/>
-                            <w:r>
-                              <w:rPr>
-                                <w:lang w:val="en-GB"/>
-                              </w:rPr>
-                              <w:t>again.&lt;</w:t>
-                            </w:r>
-                            <w:proofErr w:type="gramEnd"/>
-                            <w:r>
-                              <w:rPr>
-                                <w:lang w:val="en-GB"/>
-                              </w:rPr>
-                              <w:t>/param&gt;</w:t>
+                              <w:t>/// &lt;param name="autoLogin"&gt;whether we send the user to the login page if we get an unauthorized error. If enabled it will try to auto login the user again.&lt;/param&gt;</w:t>
                             </w:r>
                           </w:p>
                           <w:p>
@@ -1739,71 +1456,7 @@
                               <w:rPr>
                                 <w:lang w:val="en-GB"/>
                               </w:rPr>
-                              <w:t xml:space="preserve">public </w:t>
-                            </w:r>
-                            <w:proofErr w:type="spellStart"/>
-                            <w:r>
-                              <w:rPr>
-                                <w:lang w:val="en-GB"/>
-                              </w:rPr>
-                              <w:t>IEnumerator</w:t>
-                            </w:r>
-                            <w:proofErr w:type="spellEnd"/>
-                            <w:r>
-                              <w:rPr>
-                                <w:lang w:val="en-GB"/>
-                              </w:rPr>
-                              <w:t xml:space="preserve"> </w:t>
-                            </w:r>
-                            <w:proofErr w:type="spellStart"/>
-                            <w:proofErr w:type="gramStart"/>
-                            <w:r>
-                              <w:rPr>
-                                <w:lang w:val="en-GB"/>
-                              </w:rPr>
-                              <w:t>SendRequest</w:t>
-                            </w:r>
-                            <w:proofErr w:type="spellEnd"/>
-                            <w:r>
-                              <w:rPr>
-                                <w:lang w:val="en-GB"/>
-                              </w:rPr>
-                              <w:t>(</w:t>
-                            </w:r>
-                            <w:proofErr w:type="gramEnd"/>
-                            <w:r>
-                              <w:rPr>
-                                <w:lang w:val="en-GB"/>
-                              </w:rPr>
-                              <w:t xml:space="preserve">string path, </w:t>
-                            </w:r>
-                            <w:proofErr w:type="spellStart"/>
-                            <w:r>
-                              <w:rPr>
-                                <w:lang w:val="en-GB"/>
-                              </w:rPr>
-                              <w:t>HttpMethod</w:t>
-                            </w:r>
-                            <w:proofErr w:type="spellEnd"/>
-                            <w:r>
-                              <w:rPr>
-                                <w:lang w:val="en-GB"/>
-                              </w:rPr>
-                              <w:t xml:space="preserve"> protocol, bool authorized, Action&lt;string, string&gt; callback, string body = "", bool </w:t>
-                            </w:r>
-                            <w:proofErr w:type="spellStart"/>
-                            <w:r>
-                              <w:rPr>
-                                <w:lang w:val="en-GB"/>
-                              </w:rPr>
-                              <w:t>autoLogin</w:t>
-                            </w:r>
-                            <w:proofErr w:type="spellEnd"/>
-                            <w:r>
-                              <w:rPr>
-                                <w:lang w:val="en-GB"/>
-                              </w:rPr>
-                              <w:t xml:space="preserve"> = true) {}</w:t>
+                              <w:t>public IEnumerator SendRequest(string path, HttpMethod protocol, bool authorized, Action&lt;string, string&gt; callback, string body = "", bool autoLogin = true) {}</w:t>
                             </w:r>
                           </w:p>
                         </w:txbxContent>
@@ -2272,47 +1925,11 @@
                                 <w:lang w:val="en-GB"/>
                               </w:rPr>
                             </w:pPr>
-                            <w:proofErr w:type="spellStart"/>
                             <w:r>
                               <w:rPr>
                                 <w:lang w:val="en-GB"/>
                               </w:rPr>
-                              <w:t>apiConnecter.SendRequest</w:t>
-                            </w:r>
-                            <w:proofErr w:type="spellEnd"/>
-                            <w:r>
-                              <w:rPr>
-                                <w:lang w:val="en-GB"/>
-                              </w:rPr>
-                              <w:t>("account/</w:t>
-                            </w:r>
-                            <w:proofErr w:type="spellStart"/>
-                            <w:r>
-                              <w:rPr>
-                                <w:lang w:val="en-GB"/>
-                              </w:rPr>
-                              <w:t>checkAccessToken</w:t>
-                            </w:r>
-                            <w:proofErr w:type="spellEnd"/>
-                            <w:r>
-                              <w:rPr>
-                                <w:lang w:val="en-GB"/>
-                              </w:rPr>
-                              <w:t xml:space="preserve">", </w:t>
-                            </w:r>
-                            <w:proofErr w:type="spellStart"/>
-                            <w:r>
-                              <w:rPr>
-                                <w:lang w:val="en-GB"/>
-                              </w:rPr>
-                              <w:t>HttpMethod.GET</w:t>
-                            </w:r>
-                            <w:proofErr w:type="spellEnd"/>
-                            <w:r>
-                              <w:rPr>
-                                <w:lang w:val="en-GB"/>
-                              </w:rPr>
-                              <w:t>, true, (string response, string error) =&gt;</w:t>
+                              <w:t>apiConnecter.SendRequest("account/checkAccessToken", HttpMethod.GET, true, (string response, string error) =&gt;</w:t>
                             </w:r>
                           </w:p>
                           <w:p>
@@ -2392,29 +2009,8 @@
                                 <w:lang w:val="en-GB"/>
                               </w:rPr>
                               <w:tab/>
+                              <w:t>Debug.Log("yay");</w:t>
                             </w:r>
-                            <w:proofErr w:type="spellStart"/>
-                            <w:r>
-                              <w:rPr>
-                                <w:lang w:val="en-GB"/>
-                              </w:rPr>
-                              <w:t>Debug.Log</w:t>
-                            </w:r>
-                            <w:proofErr w:type="spellEnd"/>
-                            <w:r>
-                              <w:rPr>
-                                <w:lang w:val="en-GB"/>
-                              </w:rPr>
-                              <w:t>("yay"</w:t>
-                            </w:r>
-                            <w:proofErr w:type="gramStart"/>
-                            <w:r>
-                              <w:rPr>
-                                <w:lang w:val="en-GB"/>
-                              </w:rPr>
-                              <w:t>);</w:t>
-                            </w:r>
-                            <w:proofErr w:type="gramEnd"/>
                           </w:p>
                           <w:p>
                             <w:pPr>
@@ -2479,43 +2075,8 @@
                                 <w:lang w:val="en-GB"/>
                               </w:rPr>
                               <w:tab/>
+                              <w:t>Debug.Log("errorrrrr");</w:t>
                             </w:r>
-                            <w:proofErr w:type="spellStart"/>
-                            <w:r>
-                              <w:rPr>
-                                <w:lang w:val="en-GB"/>
-                              </w:rPr>
-                              <w:t>Debug.Log</w:t>
-                            </w:r>
-                            <w:proofErr w:type="spellEnd"/>
-                            <w:r>
-                              <w:rPr>
-                                <w:lang w:val="en-GB"/>
-                              </w:rPr>
-                              <w:t>("</w:t>
-                            </w:r>
-                            <w:proofErr w:type="spellStart"/>
-                            <w:r>
-                              <w:rPr>
-                                <w:lang w:val="en-GB"/>
-                              </w:rPr>
-                              <w:t>errorrrrr</w:t>
-                            </w:r>
-                            <w:proofErr w:type="spellEnd"/>
-                            <w:r>
-                              <w:rPr>
-                                <w:lang w:val="en-GB"/>
-                              </w:rPr>
-                              <w:t>"</w:t>
-                            </w:r>
-                            <w:proofErr w:type="gramStart"/>
-                            <w:r>
-                              <w:rPr>
-                                <w:lang w:val="en-GB"/>
-                              </w:rPr>
-                              <w:t>);</w:t>
-                            </w:r>
-                            <w:proofErr w:type="gramEnd"/>
                           </w:p>
                           <w:p>
                             <w:pPr>
@@ -2548,16 +2109,8 @@
                                 <w:lang w:val="en-GB"/>
                               </w:rPr>
                               <w:tab/>
-                              <w:t>}, "", false</w:t>
+                              <w:t>}, "", false);</w:t>
                             </w:r>
-                            <w:proofErr w:type="gramStart"/>
-                            <w:r>
-                              <w:rPr>
-                                <w:lang w:val="en-GB"/>
-                              </w:rPr>
-                              <w:t>);</w:t>
-                            </w:r>
-                            <w:proofErr w:type="gramEnd"/>
                           </w:p>
                         </w:txbxContent>
                       </wps:txbx>
@@ -2890,21 +2443,9 @@
     <w:p>
       <w:pPr>
         <w:pStyle w:val="Heading1"/>
-        <w:rPr>
-          <w:lang w:val="en-GB"/>
-        </w:rPr>
       </w:pPr>
       <w:r>
-        <w:rPr>
-          <w:lang w:val="en-GB"/>
-        </w:rPr>
-        <w:t xml:space="preserve">7 - </w:t>
-      </w:r>
-      <w:r>
-        <w:rPr>
-          <w:lang w:val="en-GB"/>
-        </w:rPr>
-        <w:t>Support Classes Etc</w:t>
+        <w:t>7 - Support Classes Etc</w:t>
       </w:r>
     </w:p>
     <w:p>
@@ -2987,16 +2528,8 @@
                               <w:rPr>
                                 <w:lang w:val="en-GB"/>
                               </w:rPr>
-                              <w:t xml:space="preserve">public class </w:t>
+                              <w:t>public class LoginResponse</w:t>
                             </w:r>
-                            <w:proofErr w:type="spellStart"/>
-                            <w:r>
-                              <w:rPr>
-                                <w:lang w:val="en-GB"/>
-                              </w:rPr>
-                              <w:t>LoginResponse</w:t>
-                            </w:r>
-                            <w:proofErr w:type="spellEnd"/>
                           </w:p>
                           <w:p>
                             <w:pPr>
@@ -3021,35 +2554,7 @@
                               <w:rPr>
                                 <w:lang w:val="en-GB"/>
                               </w:rPr>
-                              <w:t xml:space="preserve">    public string </w:t>
-                            </w:r>
-                            <w:proofErr w:type="spellStart"/>
-                            <w:r>
-                              <w:rPr>
-                                <w:lang w:val="en-GB"/>
-                              </w:rPr>
-                              <w:t>tokenType</w:t>
-                            </w:r>
-                            <w:proofErr w:type="spellEnd"/>
-                            <w:r>
-                              <w:rPr>
-                                <w:lang w:val="en-GB"/>
-                              </w:rPr>
-                              <w:t xml:space="preserve"> </w:t>
-                            </w:r>
-                            <w:proofErr w:type="gramStart"/>
-                            <w:r>
-                              <w:rPr>
-                                <w:lang w:val="en-GB"/>
-                              </w:rPr>
-                              <w:t>{ get</w:t>
-                            </w:r>
-                            <w:proofErr w:type="gramEnd"/>
-                            <w:r>
-                              <w:rPr>
-                                <w:lang w:val="en-GB"/>
-                              </w:rPr>
-                              <w:t>; set; }</w:t>
+                              <w:t xml:space="preserve">    public string tokenType { get; set; }</w:t>
                             </w:r>
                           </w:p>
                           <w:p>
@@ -3062,35 +2567,7 @@
                               <w:rPr>
                                 <w:lang w:val="en-GB"/>
                               </w:rPr>
-                              <w:t xml:space="preserve">    public string </w:t>
-                            </w:r>
-                            <w:proofErr w:type="spellStart"/>
-                            <w:r>
-                              <w:rPr>
-                                <w:lang w:val="en-GB"/>
-                              </w:rPr>
-                              <w:t>accessToken</w:t>
-                            </w:r>
-                            <w:proofErr w:type="spellEnd"/>
-                            <w:r>
-                              <w:rPr>
-                                <w:lang w:val="en-GB"/>
-                              </w:rPr>
-                              <w:t xml:space="preserve"> </w:t>
-                            </w:r>
-                            <w:proofErr w:type="gramStart"/>
-                            <w:r>
-                              <w:rPr>
-                                <w:lang w:val="en-GB"/>
-                              </w:rPr>
-                              <w:t>{ get</w:t>
-                            </w:r>
-                            <w:proofErr w:type="gramEnd"/>
-                            <w:r>
-                              <w:rPr>
-                                <w:lang w:val="en-GB"/>
-                              </w:rPr>
-                              <w:t>; set; }</w:t>
+                              <w:t xml:space="preserve">    public string accessToken { get; set; }</w:t>
                             </w:r>
                           </w:p>
                           <w:p>
@@ -3103,35 +2580,7 @@
                               <w:rPr>
                                 <w:lang w:val="en-GB"/>
                               </w:rPr>
-                              <w:t xml:space="preserve">    public int </w:t>
-                            </w:r>
-                            <w:proofErr w:type="spellStart"/>
-                            <w:r>
-                              <w:rPr>
-                                <w:lang w:val="en-GB"/>
-                              </w:rPr>
-                              <w:t>expiresIn</w:t>
-                            </w:r>
-                            <w:proofErr w:type="spellEnd"/>
-                            <w:r>
-                              <w:rPr>
-                                <w:lang w:val="en-GB"/>
-                              </w:rPr>
-                              <w:t xml:space="preserve"> </w:t>
-                            </w:r>
-                            <w:proofErr w:type="gramStart"/>
-                            <w:r>
-                              <w:rPr>
-                                <w:lang w:val="en-GB"/>
-                              </w:rPr>
-                              <w:t>{ get</w:t>
-                            </w:r>
-                            <w:proofErr w:type="gramEnd"/>
-                            <w:r>
-                              <w:rPr>
-                                <w:lang w:val="en-GB"/>
-                              </w:rPr>
-                              <w:t>; set; }</w:t>
+                              <w:t xml:space="preserve">    public int expiresIn { get; set; }</w:t>
                             </w:r>
                           </w:p>
                           <w:p>
@@ -3144,35 +2593,7 @@
                               <w:rPr>
                                 <w:lang w:val="en-GB"/>
                               </w:rPr>
-                              <w:t xml:space="preserve">    public string </w:t>
-                            </w:r>
-                            <w:proofErr w:type="spellStart"/>
-                            <w:r>
-                              <w:rPr>
-                                <w:lang w:val="en-GB"/>
-                              </w:rPr>
-                              <w:t>refreshToken</w:t>
-                            </w:r>
-                            <w:proofErr w:type="spellEnd"/>
-                            <w:r>
-                              <w:rPr>
-                                <w:lang w:val="en-GB"/>
-                              </w:rPr>
-                              <w:t xml:space="preserve"> </w:t>
-                            </w:r>
-                            <w:proofErr w:type="gramStart"/>
-                            <w:r>
-                              <w:rPr>
-                                <w:lang w:val="en-GB"/>
-                              </w:rPr>
-                              <w:t>{ get</w:t>
-                            </w:r>
-                            <w:proofErr w:type="gramEnd"/>
-                            <w:r>
-                              <w:rPr>
-                                <w:lang w:val="en-GB"/>
-                              </w:rPr>
-                              <w:t>; set; }</w:t>
+                              <w:t xml:space="preserve">    public string refreshToken { get; set; }</w:t>
                             </w:r>
                           </w:p>
                           <w:p>
@@ -3547,29 +2968,7 @@
                               <w:rPr>
                                 <w:lang w:val="en-GB"/>
                               </w:rPr>
-                              <w:t xml:space="preserve">    public static bool </w:t>
-                            </w:r>
-                            <w:proofErr w:type="spellStart"/>
-                            <w:proofErr w:type="gramStart"/>
-                            <w:r>
-                              <w:rPr>
-                                <w:lang w:val="en-GB"/>
-                              </w:rPr>
-                              <w:t>IsValidPassword</w:t>
-                            </w:r>
-                            <w:proofErr w:type="spellEnd"/>
-                            <w:r>
-                              <w:rPr>
-                                <w:lang w:val="en-GB"/>
-                              </w:rPr>
-                              <w:t>(</w:t>
-                            </w:r>
-                            <w:proofErr w:type="gramEnd"/>
-                            <w:r>
-                              <w:rPr>
-                                <w:lang w:val="en-GB"/>
-                              </w:rPr>
-                              <w:t>string password) {}</w:t>
+                              <w:t xml:space="preserve">    public static bool IsValidPassword(string password) {}</w:t>
                             </w:r>
                           </w:p>
                           <w:p>
@@ -3583,29 +2982,7 @@
                                 <w:lang w:val="en-GB"/>
                               </w:rPr>
                               <w:tab/>
-                              <w:t xml:space="preserve">public static bool </w:t>
-                            </w:r>
-                            <w:proofErr w:type="spellStart"/>
-                            <w:proofErr w:type="gramStart"/>
-                            <w:r>
-                              <w:rPr>
-                                <w:lang w:val="en-GB"/>
-                              </w:rPr>
-                              <w:t>IsValidEmail</w:t>
-                            </w:r>
-                            <w:proofErr w:type="spellEnd"/>
-                            <w:r>
-                              <w:rPr>
-                                <w:lang w:val="en-GB"/>
-                              </w:rPr>
-                              <w:t>(</w:t>
-                            </w:r>
-                            <w:proofErr w:type="gramEnd"/>
-                            <w:r>
-                              <w:rPr>
-                                <w:lang w:val="en-GB"/>
-                              </w:rPr>
-                              <w:t>string email) {}</w:t>
+                              <w:t>public static bool IsValidEmail(string email) {}</w:t>
                             </w:r>
                           </w:p>
                           <w:p>

</xml_diff>